<commit_message>
Some testing and user manual. Evaluation questionnaires.
</commit_message>
<xml_diff>
--- a/Evaluation/FeedbackQuestionnaire.docx
+++ b/Evaluation/FeedbackQuestionnaire.docx
@@ -19,47 +19,38 @@
       </w:r>
     </w:p>
     <w:p>
-      <w:pPr>
-        <w:jc w:val="center"/>
-        <w:rPr>
-          <w:b/>
-          <w:u w:val="single"/>
-        </w:rPr>
-      </w:pPr>
+      <w:r>
+        <w:t>For each of the following questions, place a cross (</w:t>
+      </w:r>
+      <w:sdt>
+        <w:sdtPr>
+          <w:id w:val="-1400980239"/>
+          <w14:checkbox>
+            <w14:checked w14:val="1"/>
+            <w14:checkedState w14:val="2612" w14:font="MS Gothic"/>
+            <w14:uncheckedState w14:val="2610" w14:font="MS Gothic"/>
+          </w14:checkbox>
+        </w:sdtPr>
+        <w:sdtEndPr/>
+        <w:sdtContent>
+          <w:r>
+            <w:rPr>
+              <w:rFonts w:ascii="MS Gothic" w:eastAsia="MS Gothic" w:hAnsi="MS Gothic" w:hint="eastAsia"/>
+            </w:rPr>
+            <w:t>☒</w:t>
+          </w:r>
+        </w:sdtContent>
+      </w:sdt>
+      <w:r>
+        <w:t>) in the appropriate column that most closely represents your opinion</w:t>
+      </w:r>
+      <w:r>
+        <w:t xml:space="preserve"> towards the following statements</w:t>
+      </w:r>
+      <w:r>
+        <w:t>.</w:t>
+      </w:r>
     </w:p>
-    <w:p>
-      <w:r>
-        <w:t>For each of the following questions, place a cross (</w:t>
-      </w:r>
-      <w:sdt>
-        <w:sdtPr>
-          <w:id w:val="-1400980239"/>
-          <w14:checkbox>
-            <w14:checked w14:val="1"/>
-            <w14:checkedState w14:val="2612" w14:font="MS Gothic"/>
-            <w14:uncheckedState w14:val="2610" w14:font="MS Gothic"/>
-          </w14:checkbox>
-        </w:sdtPr>
-        <w:sdtContent>
-          <w:r>
-            <w:rPr>
-              <w:rFonts w:ascii="MS Gothic" w:eastAsia="MS Gothic" w:hAnsi="MS Gothic" w:hint="eastAsia"/>
-            </w:rPr>
-            <w:t>☒</w:t>
-          </w:r>
-        </w:sdtContent>
-      </w:sdt>
-      <w:r>
-        <w:t>) in the appropriate column that most closely represents your opinion</w:t>
-      </w:r>
-      <w:r>
-        <w:t xml:space="preserve"> towards the following statements</w:t>
-      </w:r>
-      <w:r>
-        <w:t>.</w:t>
-      </w:r>
-    </w:p>
-    <w:p/>
     <w:p>
       <w:pPr>
         <w:pStyle w:val="ListParagraph"/>
@@ -83,6 +74,7 @@
             <w14:uncheckedState w14:val="2610" w14:font="MS Gothic"/>
           </w14:checkbox>
         </w:sdtPr>
+        <w:sdtEndPr/>
         <w:sdtContent>
           <w:r>
             <w:rPr>
@@ -107,18 +99,21 @@
             <w14:uncheckedState w14:val="2610" w14:font="MS Gothic"/>
           </w14:checkbox>
         </w:sdtPr>
-        <w:sdtContent>
-          <w:r>
-            <w:rPr>
-              <w:rFonts w:ascii="MS Gothic" w:eastAsia="MS Gothic" w:hAnsi="MS Gothic" w:hint="eastAsia"/>
-            </w:rPr>
-            <w:t>☐</w:t>
-          </w:r>
-        </w:sdtContent>
-      </w:sdt>
+        <w:sdtEndPr/>
+        <w:sdtContent>
+          <w:r>
+            <w:rPr>
+              <w:rFonts w:ascii="MS Gothic" w:eastAsia="MS Gothic" w:hAnsi="MS Gothic" w:hint="eastAsia"/>
+            </w:rPr>
+            <w:t>☐</w:t>
+          </w:r>
+        </w:sdtContent>
+      </w:sdt>
+      <w:proofErr w:type="spellStart"/>
       <w:r>
         <w:t>Agree</w:t>
       </w:r>
+      <w:proofErr w:type="spellEnd"/>
       <w:r>
         <w:br/>
       </w:r>
@@ -131,6 +126,7 @@
             <w14:uncheckedState w14:val="2610" w14:font="MS Gothic"/>
           </w14:checkbox>
         </w:sdtPr>
+        <w:sdtEndPr/>
         <w:sdtContent>
           <w:r>
             <w:rPr>
@@ -155,6 +151,7 @@
             <w14:uncheckedState w14:val="2610" w14:font="MS Gothic"/>
           </w14:checkbox>
         </w:sdtPr>
+        <w:sdtEndPr/>
         <w:sdtContent>
           <w:r>
             <w:rPr>
@@ -179,6 +176,7 @@
             <w14:uncheckedState w14:val="2610" w14:font="MS Gothic"/>
           </w14:checkbox>
         </w:sdtPr>
+        <w:sdtEndPr/>
         <w:sdtContent>
           <w:r>
             <w:rPr>
@@ -221,6 +219,7 @@
             <w14:uncheckedState w14:val="2610" w14:font="MS Gothic"/>
           </w14:checkbox>
         </w:sdtPr>
+        <w:sdtEndPr/>
         <w:sdtContent>
           <w:r>
             <w:rPr>
@@ -245,18 +244,21 @@
             <w14:uncheckedState w14:val="2610" w14:font="MS Gothic"/>
           </w14:checkbox>
         </w:sdtPr>
-        <w:sdtContent>
-          <w:r>
-            <w:rPr>
-              <w:rFonts w:ascii="MS Gothic" w:eastAsia="MS Gothic" w:hAnsi="MS Gothic" w:hint="eastAsia"/>
-            </w:rPr>
-            <w:t>☐</w:t>
-          </w:r>
-        </w:sdtContent>
-      </w:sdt>
+        <w:sdtEndPr/>
+        <w:sdtContent>
+          <w:r>
+            <w:rPr>
+              <w:rFonts w:ascii="MS Gothic" w:eastAsia="MS Gothic" w:hAnsi="MS Gothic" w:hint="eastAsia"/>
+            </w:rPr>
+            <w:t>☐</w:t>
+          </w:r>
+        </w:sdtContent>
+      </w:sdt>
+      <w:proofErr w:type="spellStart"/>
       <w:r>
         <w:t>Agree</w:t>
       </w:r>
+      <w:proofErr w:type="spellEnd"/>
       <w:r>
         <w:br/>
       </w:r>
@@ -269,6 +271,7 @@
             <w14:uncheckedState w14:val="2610" w14:font="MS Gothic"/>
           </w14:checkbox>
         </w:sdtPr>
+        <w:sdtEndPr/>
         <w:sdtContent>
           <w:r>
             <w:rPr>
@@ -293,6 +296,7 @@
             <w14:uncheckedState w14:val="2610" w14:font="MS Gothic"/>
           </w14:checkbox>
         </w:sdtPr>
+        <w:sdtEndPr/>
         <w:sdtContent>
           <w:r>
             <w:rPr>
@@ -317,6 +321,7 @@
             <w14:uncheckedState w14:val="2610" w14:font="MS Gothic"/>
           </w14:checkbox>
         </w:sdtPr>
+        <w:sdtEndPr/>
         <w:sdtContent>
           <w:r>
             <w:rPr>
@@ -329,8 +334,6 @@
       <w:r>
         <w:t>Strongly Disagree</w:t>
       </w:r>
-      <w:bookmarkStart w:id="0" w:name="_GoBack"/>
-      <w:bookmarkEnd w:id="0"/>
       <w:r>
         <w:br/>
       </w:r>
@@ -358,6 +361,7 @@
             <w14:uncheckedState w14:val="2610" w14:font="MS Gothic"/>
           </w14:checkbox>
         </w:sdtPr>
+        <w:sdtEndPr/>
         <w:sdtContent>
           <w:r>
             <w:rPr>
@@ -382,18 +386,21 @@
             <w14:uncheckedState w14:val="2610" w14:font="MS Gothic"/>
           </w14:checkbox>
         </w:sdtPr>
-        <w:sdtContent>
-          <w:r>
-            <w:rPr>
-              <w:rFonts w:ascii="MS Gothic" w:eastAsia="MS Gothic" w:hAnsi="MS Gothic" w:hint="eastAsia"/>
-            </w:rPr>
-            <w:t>☐</w:t>
-          </w:r>
-        </w:sdtContent>
-      </w:sdt>
+        <w:sdtEndPr/>
+        <w:sdtContent>
+          <w:r>
+            <w:rPr>
+              <w:rFonts w:ascii="MS Gothic" w:eastAsia="MS Gothic" w:hAnsi="MS Gothic" w:hint="eastAsia"/>
+            </w:rPr>
+            <w:t>☐</w:t>
+          </w:r>
+        </w:sdtContent>
+      </w:sdt>
+      <w:proofErr w:type="spellStart"/>
       <w:r>
         <w:t>Agree</w:t>
       </w:r>
+      <w:proofErr w:type="spellEnd"/>
       <w:r>
         <w:br/>
       </w:r>
@@ -406,6 +413,7 @@
             <w14:uncheckedState w14:val="2610" w14:font="MS Gothic"/>
           </w14:checkbox>
         </w:sdtPr>
+        <w:sdtEndPr/>
         <w:sdtContent>
           <w:r>
             <w:rPr>
@@ -430,6 +438,7 @@
             <w14:uncheckedState w14:val="2610" w14:font="MS Gothic"/>
           </w14:checkbox>
         </w:sdtPr>
+        <w:sdtEndPr/>
         <w:sdtContent>
           <w:r>
             <w:rPr>
@@ -454,6 +463,7 @@
             <w14:uncheckedState w14:val="2610" w14:font="MS Gothic"/>
           </w14:checkbox>
         </w:sdtPr>
+        <w:sdtEndPr/>
         <w:sdtContent>
           <w:r>
             <w:rPr>
@@ -493,6 +503,7 @@
             <w14:uncheckedState w14:val="2610" w14:font="MS Gothic"/>
           </w14:checkbox>
         </w:sdtPr>
+        <w:sdtEndPr/>
         <w:sdtContent>
           <w:r>
             <w:rPr>
@@ -517,18 +528,21 @@
             <w14:uncheckedState w14:val="2610" w14:font="MS Gothic"/>
           </w14:checkbox>
         </w:sdtPr>
-        <w:sdtContent>
-          <w:r>
-            <w:rPr>
-              <w:rFonts w:ascii="MS Gothic" w:eastAsia="MS Gothic" w:hAnsi="MS Gothic" w:hint="eastAsia"/>
-            </w:rPr>
-            <w:t>☐</w:t>
-          </w:r>
-        </w:sdtContent>
-      </w:sdt>
+        <w:sdtEndPr/>
+        <w:sdtContent>
+          <w:r>
+            <w:rPr>
+              <w:rFonts w:ascii="MS Gothic" w:eastAsia="MS Gothic" w:hAnsi="MS Gothic" w:hint="eastAsia"/>
+            </w:rPr>
+            <w:t>☐</w:t>
+          </w:r>
+        </w:sdtContent>
+      </w:sdt>
+      <w:proofErr w:type="spellStart"/>
       <w:r>
         <w:t>Agree</w:t>
       </w:r>
+      <w:proofErr w:type="spellEnd"/>
       <w:r>
         <w:br/>
       </w:r>
@@ -541,6 +555,7 @@
             <w14:uncheckedState w14:val="2610" w14:font="MS Gothic"/>
           </w14:checkbox>
         </w:sdtPr>
+        <w:sdtEndPr/>
         <w:sdtContent>
           <w:r>
             <w:rPr>
@@ -565,6 +580,7 @@
             <w14:uncheckedState w14:val="2610" w14:font="MS Gothic"/>
           </w14:checkbox>
         </w:sdtPr>
+        <w:sdtEndPr/>
         <w:sdtContent>
           <w:r>
             <w:rPr>
@@ -589,6 +605,7 @@
             <w14:uncheckedState w14:val="2610" w14:font="MS Gothic"/>
           </w14:checkbox>
         </w:sdtPr>
+        <w:sdtEndPr/>
         <w:sdtContent>
           <w:r>
             <w:rPr>
@@ -634,6 +651,7 @@
             <w14:uncheckedState w14:val="2610" w14:font="MS Gothic"/>
           </w14:checkbox>
         </w:sdtPr>
+        <w:sdtEndPr/>
         <w:sdtContent>
           <w:r>
             <w:rPr>
@@ -658,18 +676,21 @@
             <w14:uncheckedState w14:val="2610" w14:font="MS Gothic"/>
           </w14:checkbox>
         </w:sdtPr>
-        <w:sdtContent>
-          <w:r>
-            <w:rPr>
-              <w:rFonts w:ascii="MS Gothic" w:eastAsia="MS Gothic" w:hAnsi="MS Gothic" w:hint="eastAsia"/>
-            </w:rPr>
-            <w:t>☐</w:t>
-          </w:r>
-        </w:sdtContent>
-      </w:sdt>
+        <w:sdtEndPr/>
+        <w:sdtContent>
+          <w:r>
+            <w:rPr>
+              <w:rFonts w:ascii="MS Gothic" w:eastAsia="MS Gothic" w:hAnsi="MS Gothic" w:hint="eastAsia"/>
+            </w:rPr>
+            <w:t>☐</w:t>
+          </w:r>
+        </w:sdtContent>
+      </w:sdt>
+      <w:proofErr w:type="spellStart"/>
       <w:r>
         <w:t>Agree</w:t>
       </w:r>
+      <w:proofErr w:type="spellEnd"/>
       <w:r>
         <w:br/>
       </w:r>
@@ -682,6 +703,7 @@
             <w14:uncheckedState w14:val="2610" w14:font="MS Gothic"/>
           </w14:checkbox>
         </w:sdtPr>
+        <w:sdtEndPr/>
         <w:sdtContent>
           <w:r>
             <w:rPr>
@@ -706,6 +728,7 @@
             <w14:uncheckedState w14:val="2610" w14:font="MS Gothic"/>
           </w14:checkbox>
         </w:sdtPr>
+        <w:sdtEndPr/>
         <w:sdtContent>
           <w:r>
             <w:rPr>
@@ -730,6 +753,7 @@
             <w14:uncheckedState w14:val="2610" w14:font="MS Gothic"/>
           </w14:checkbox>
         </w:sdtPr>
+        <w:sdtEndPr/>
         <w:sdtContent>
           <w:r>
             <w:rPr>
@@ -771,6 +795,7 @@
             <w14:uncheckedState w14:val="2610" w14:font="MS Gothic"/>
           </w14:checkbox>
         </w:sdtPr>
+        <w:sdtEndPr/>
         <w:sdtContent>
           <w:r>
             <w:rPr>
@@ -795,18 +820,21 @@
             <w14:uncheckedState w14:val="2610" w14:font="MS Gothic"/>
           </w14:checkbox>
         </w:sdtPr>
-        <w:sdtContent>
-          <w:r>
-            <w:rPr>
-              <w:rFonts w:ascii="MS Gothic" w:eastAsia="MS Gothic" w:hAnsi="MS Gothic" w:hint="eastAsia"/>
-            </w:rPr>
-            <w:t>☐</w:t>
-          </w:r>
-        </w:sdtContent>
-      </w:sdt>
+        <w:sdtEndPr/>
+        <w:sdtContent>
+          <w:r>
+            <w:rPr>
+              <w:rFonts w:ascii="MS Gothic" w:eastAsia="MS Gothic" w:hAnsi="MS Gothic" w:hint="eastAsia"/>
+            </w:rPr>
+            <w:t>☐</w:t>
+          </w:r>
+        </w:sdtContent>
+      </w:sdt>
+      <w:proofErr w:type="spellStart"/>
       <w:r>
         <w:t>Agree</w:t>
       </w:r>
+      <w:proofErr w:type="spellEnd"/>
       <w:r>
         <w:br/>
       </w:r>
@@ -819,6 +847,7 @@
             <w14:uncheckedState w14:val="2610" w14:font="MS Gothic"/>
           </w14:checkbox>
         </w:sdtPr>
+        <w:sdtEndPr/>
         <w:sdtContent>
           <w:r>
             <w:rPr>
@@ -843,6 +872,7 @@
             <w14:uncheckedState w14:val="2610" w14:font="MS Gothic"/>
           </w14:checkbox>
         </w:sdtPr>
+        <w:sdtEndPr/>
         <w:sdtContent>
           <w:r>
             <w:rPr>
@@ -867,6 +897,7 @@
             <w14:uncheckedState w14:val="2610" w14:font="MS Gothic"/>
           </w14:checkbox>
         </w:sdtPr>
+        <w:sdtEndPr/>
         <w:sdtContent>
           <w:r>
             <w:rPr>
@@ -894,7 +925,15 @@
         </w:numPr>
       </w:pPr>
       <w:r>
-        <w:t>I feel that the map displayed on the skateparks tab is accurate and easy to read.</w:t>
+        <w:t xml:space="preserve">I feel that the map displayed on the </w:t>
+      </w:r>
+      <w:proofErr w:type="spellStart"/>
+      <w:r>
+        <w:t>skateparks</w:t>
+      </w:r>
+      <w:proofErr w:type="spellEnd"/>
+      <w:r>
+        <w:t xml:space="preserve"> tab is accurate and easy to read.</w:t>
       </w:r>
       <w:r>
         <w:br/>
@@ -908,6 +947,7 @@
             <w14:uncheckedState w14:val="2610" w14:font="MS Gothic"/>
           </w14:checkbox>
         </w:sdtPr>
+        <w:sdtEndPr/>
         <w:sdtContent>
           <w:r>
             <w:rPr>
@@ -932,18 +972,21 @@
             <w14:uncheckedState w14:val="2610" w14:font="MS Gothic"/>
           </w14:checkbox>
         </w:sdtPr>
-        <w:sdtContent>
-          <w:r>
-            <w:rPr>
-              <w:rFonts w:ascii="MS Gothic" w:eastAsia="MS Gothic" w:hAnsi="MS Gothic" w:hint="eastAsia"/>
-            </w:rPr>
-            <w:t>☐</w:t>
-          </w:r>
-        </w:sdtContent>
-      </w:sdt>
+        <w:sdtEndPr/>
+        <w:sdtContent>
+          <w:r>
+            <w:rPr>
+              <w:rFonts w:ascii="MS Gothic" w:eastAsia="MS Gothic" w:hAnsi="MS Gothic" w:hint="eastAsia"/>
+            </w:rPr>
+            <w:t>☐</w:t>
+          </w:r>
+        </w:sdtContent>
+      </w:sdt>
+      <w:proofErr w:type="spellStart"/>
       <w:r>
         <w:t>Agree</w:t>
       </w:r>
+      <w:proofErr w:type="spellEnd"/>
       <w:r>
         <w:br/>
       </w:r>
@@ -956,6 +999,7 @@
             <w14:uncheckedState w14:val="2610" w14:font="MS Gothic"/>
           </w14:checkbox>
         </w:sdtPr>
+        <w:sdtEndPr/>
         <w:sdtContent>
           <w:r>
             <w:rPr>
@@ -980,6 +1024,7 @@
             <w14:uncheckedState w14:val="2610" w14:font="MS Gothic"/>
           </w14:checkbox>
         </w:sdtPr>
+        <w:sdtEndPr/>
         <w:sdtContent>
           <w:r>
             <w:rPr>
@@ -1004,6 +1049,7 @@
             <w14:uncheckedState w14:val="2610" w14:font="MS Gothic"/>
           </w14:checkbox>
         </w:sdtPr>
+        <w:sdtEndPr/>
         <w:sdtContent>
           <w:r>
             <w:rPr>
@@ -1045,6 +1091,7 @@
             <w14:uncheckedState w14:val="2610" w14:font="MS Gothic"/>
           </w14:checkbox>
         </w:sdtPr>
+        <w:sdtEndPr/>
         <w:sdtContent>
           <w:r>
             <w:rPr>
@@ -1069,6 +1116,7 @@
             <w14:uncheckedState w14:val="2610" w14:font="MS Gothic"/>
           </w14:checkbox>
         </w:sdtPr>
+        <w:sdtEndPr/>
         <w:sdtContent>
           <w:r>
             <w:rPr>
@@ -1093,6 +1141,7 @@
             <w14:uncheckedState w14:val="2610" w14:font="MS Gothic"/>
           </w14:checkbox>
         </w:sdtPr>
+        <w:sdtEndPr/>
         <w:sdtContent>
           <w:r>
             <w:rPr>
@@ -1117,6 +1166,7 @@
             <w14:uncheckedState w14:val="2610" w14:font="MS Gothic"/>
           </w14:checkbox>
         </w:sdtPr>
+        <w:sdtEndPr/>
         <w:sdtContent>
           <w:r>
             <w:rPr>
@@ -1141,6 +1191,7 @@
             <w14:uncheckedState w14:val="2610" w14:font="MS Gothic"/>
           </w14:checkbox>
         </w:sdtPr>
+        <w:sdtEndPr/>
         <w:sdtContent>
           <w:r>
             <w:rPr>
@@ -1171,7 +1222,15 @@
         </w:numPr>
       </w:pPr>
       <w:r>
-        <w:t>I feel that it is easy to add skateparks to the map.</w:t>
+        <w:t xml:space="preserve">I feel that it is easy to add </w:t>
+      </w:r>
+      <w:proofErr w:type="spellStart"/>
+      <w:r>
+        <w:t>skateparks</w:t>
+      </w:r>
+      <w:proofErr w:type="spellEnd"/>
+      <w:r>
+        <w:t xml:space="preserve"> to the map.</w:t>
       </w:r>
       <w:r>
         <w:br/>
@@ -1185,6 +1244,7 @@
             <w14:uncheckedState w14:val="2610" w14:font="MS Gothic"/>
           </w14:checkbox>
         </w:sdtPr>
+        <w:sdtEndPr/>
         <w:sdtContent>
           <w:r>
             <w:rPr>
@@ -1209,6 +1269,7 @@
             <w14:uncheckedState w14:val="2610" w14:font="MS Gothic"/>
           </w14:checkbox>
         </w:sdtPr>
+        <w:sdtEndPr/>
         <w:sdtContent>
           <w:r>
             <w:rPr>
@@ -1233,6 +1294,7 @@
             <w14:uncheckedState w14:val="2610" w14:font="MS Gothic"/>
           </w14:checkbox>
         </w:sdtPr>
+        <w:sdtEndPr/>
         <w:sdtContent>
           <w:r>
             <w:rPr>
@@ -1257,6 +1319,7 @@
             <w14:uncheckedState w14:val="2610" w14:font="MS Gothic"/>
           </w14:checkbox>
         </w:sdtPr>
+        <w:sdtEndPr/>
         <w:sdtContent>
           <w:r>
             <w:rPr>
@@ -1281,6 +1344,7 @@
             <w14:uncheckedState w14:val="2610" w14:font="MS Gothic"/>
           </w14:checkbox>
         </w:sdtPr>
+        <w:sdtEndPr/>
         <w:sdtContent>
           <w:r>
             <w:rPr>
@@ -1327,6 +1391,7 @@
             <w14:uncheckedState w14:val="2610" w14:font="MS Gothic"/>
           </w14:checkbox>
         </w:sdtPr>
+        <w:sdtEndPr/>
         <w:sdtContent>
           <w:r>
             <w:rPr>
@@ -1351,18 +1416,21 @@
             <w14:uncheckedState w14:val="2610" w14:font="MS Gothic"/>
           </w14:checkbox>
         </w:sdtPr>
-        <w:sdtContent>
-          <w:r>
-            <w:rPr>
-              <w:rFonts w:ascii="MS Gothic" w:eastAsia="MS Gothic" w:hAnsi="MS Gothic" w:hint="eastAsia"/>
-            </w:rPr>
-            <w:t>☐</w:t>
-          </w:r>
-        </w:sdtContent>
-      </w:sdt>
+        <w:sdtEndPr/>
+        <w:sdtContent>
+          <w:r>
+            <w:rPr>
+              <w:rFonts w:ascii="MS Gothic" w:eastAsia="MS Gothic" w:hAnsi="MS Gothic" w:hint="eastAsia"/>
+            </w:rPr>
+            <w:t>☐</w:t>
+          </w:r>
+        </w:sdtContent>
+      </w:sdt>
+      <w:proofErr w:type="spellStart"/>
       <w:r>
         <w:t>Agree</w:t>
       </w:r>
+      <w:proofErr w:type="spellEnd"/>
       <w:r>
         <w:br/>
       </w:r>
@@ -1375,6 +1443,7 @@
             <w14:uncheckedState w14:val="2610" w14:font="MS Gothic"/>
           </w14:checkbox>
         </w:sdtPr>
+        <w:sdtEndPr/>
         <w:sdtContent>
           <w:r>
             <w:rPr>
@@ -1399,6 +1468,7 @@
             <w14:uncheckedState w14:val="2610" w14:font="MS Gothic"/>
           </w14:checkbox>
         </w:sdtPr>
+        <w:sdtEndPr/>
         <w:sdtContent>
           <w:r>
             <w:rPr>
@@ -1423,6 +1493,7 @@
             <w14:uncheckedState w14:val="2610" w14:font="MS Gothic"/>
           </w14:checkbox>
         </w:sdtPr>
+        <w:sdtEndPr/>
         <w:sdtContent>
           <w:r>
             <w:rPr>
@@ -1462,6 +1533,7 @@
             <w14:uncheckedState w14:val="2610" w14:font="MS Gothic"/>
           </w14:checkbox>
         </w:sdtPr>
+        <w:sdtEndPr/>
         <w:sdtContent>
           <w:r>
             <w:rPr>
@@ -1486,18 +1558,21 @@
             <w14:uncheckedState w14:val="2610" w14:font="MS Gothic"/>
           </w14:checkbox>
         </w:sdtPr>
-        <w:sdtContent>
-          <w:r>
-            <w:rPr>
-              <w:rFonts w:ascii="MS Gothic" w:eastAsia="MS Gothic" w:hAnsi="MS Gothic" w:hint="eastAsia"/>
-            </w:rPr>
-            <w:t>☐</w:t>
-          </w:r>
-        </w:sdtContent>
-      </w:sdt>
+        <w:sdtEndPr/>
+        <w:sdtContent>
+          <w:r>
+            <w:rPr>
+              <w:rFonts w:ascii="MS Gothic" w:eastAsia="MS Gothic" w:hAnsi="MS Gothic" w:hint="eastAsia"/>
+            </w:rPr>
+            <w:t>☐</w:t>
+          </w:r>
+        </w:sdtContent>
+      </w:sdt>
+      <w:proofErr w:type="spellStart"/>
       <w:r>
         <w:t>Agree</w:t>
       </w:r>
+      <w:proofErr w:type="spellEnd"/>
       <w:r>
         <w:br/>
       </w:r>
@@ -1510,6 +1585,7 @@
             <w14:uncheckedState w14:val="2610" w14:font="MS Gothic"/>
           </w14:checkbox>
         </w:sdtPr>
+        <w:sdtEndPr/>
         <w:sdtContent>
           <w:r>
             <w:rPr>
@@ -1534,6 +1610,7 @@
             <w14:uncheckedState w14:val="2610" w14:font="MS Gothic"/>
           </w14:checkbox>
         </w:sdtPr>
+        <w:sdtEndPr/>
         <w:sdtContent>
           <w:r>
             <w:rPr>
@@ -1558,6 +1635,7 @@
             <w14:uncheckedState w14:val="2610" w14:font="MS Gothic"/>
           </w14:checkbox>
         </w:sdtPr>
+        <w:sdtEndPr/>
         <w:sdtContent>
           <w:r>
             <w:rPr>
@@ -1573,11 +1651,21 @@
       <w:r>
         <w:br/>
       </w:r>
-    </w:p>
-    <w:p>
-      <w:pPr>
-        <w:pStyle w:val="ListParagraph"/>
-      </w:pPr>
+      <w:r>
+        <w:br/>
+      </w:r>
+      <w:r>
+        <w:br/>
+      </w:r>
+      <w:bookmarkStart w:id="0" w:name="_GoBack"/>
+      <w:bookmarkEnd w:id="0"/>
+      <w:r>
+        <w:t>Date:</w:t>
+      </w:r>
+      <w:r>
+        <w:br/>
+        <w:t xml:space="preserve">Signature: </w:t>
+      </w:r>
     </w:p>
     <w:sectPr>
       <w:pgSz w:w="11906" w:h="16838"/>
@@ -2204,510 +2292,6 @@
     </w:pPr>
   </w:style>
 </w:styles>
-</file>
-
-<file path=word/glossary/document.xml><?xml version="1.0" encoding="utf-8"?>
-<w:glossaryDocument xmlns:wpc="http://schemas.microsoft.com/office/word/2010/wordprocessingCanvas" xmlns:mc="http://schemas.openxmlformats.org/markup-compatibility/2006" xmlns:o="urn:schemas-microsoft-com:office:office" xmlns:r="http://schemas.openxmlformats.org/officeDocument/2006/relationships" xmlns:m="http://schemas.openxmlformats.org/officeDocument/2006/math" xmlns:v="urn:schemas-microsoft-com:vml" xmlns:wp14="http://schemas.microsoft.com/office/word/2010/wordprocessingDrawing" xmlns:wp="http://schemas.openxmlformats.org/drawingml/2006/wordprocessingDrawing" xmlns:w10="urn:schemas-microsoft-com:office:word" xmlns:w="http://schemas.openxmlformats.org/wordprocessingml/2006/main" xmlns:w14="http://schemas.microsoft.com/office/word/2010/wordml" xmlns:wpg="http://schemas.microsoft.com/office/word/2010/wordprocessingGroup" xmlns:wpi="http://schemas.microsoft.com/office/word/2010/wordprocessingInk" xmlns:wne="http://schemas.microsoft.com/office/word/2006/wordml" xmlns:wps="http://schemas.microsoft.com/office/word/2010/wordprocessingShape" mc:Ignorable="w14 wp14"/>
-</file>
-
-<file path=word/glossary/fontTable.xml><?xml version="1.0" encoding="utf-8"?>
-<w:fonts xmlns:mc="http://schemas.openxmlformats.org/markup-compatibility/2006" xmlns:r="http://schemas.openxmlformats.org/officeDocument/2006/relationships" xmlns:w="http://schemas.openxmlformats.org/wordprocessingml/2006/main" xmlns:w14="http://schemas.microsoft.com/office/word/2010/wordml" mc:Ignorable="w14">
-  <w:font w:name="Times New Roman">
-    <w:panose1 w:val="02020603050405020304"/>
-    <w:charset w:val="00"/>
-    <w:family w:val="roman"/>
-    <w:pitch w:val="variable"/>
-    <w:sig w:usb0="E0002AFF" w:usb1="C0007841" w:usb2="00000009" w:usb3="00000000" w:csb0="000001FF" w:csb1="00000000"/>
-  </w:font>
-  <w:font w:name="Calibri">
-    <w:panose1 w:val="020F0502020204030204"/>
-    <w:charset w:val="00"/>
-    <w:family w:val="swiss"/>
-    <w:pitch w:val="variable"/>
-    <w:sig w:usb0="E00002FF" w:usb1="4000ACFF" w:usb2="00000001" w:usb3="00000000" w:csb0="0000019F" w:csb1="00000000"/>
-  </w:font>
-  <w:font w:name="Tahoma">
-    <w:panose1 w:val="020B0604030504040204"/>
-    <w:charset w:val="00"/>
-    <w:family w:val="swiss"/>
-    <w:pitch w:val="variable"/>
-    <w:sig w:usb0="E1002EFF" w:usb1="C000605B" w:usb2="00000029" w:usb3="00000000" w:csb0="000101FF" w:csb1="00000000"/>
-  </w:font>
-  <w:font w:name="MS Gothic">
-    <w:altName w:val="ＭＳ ゴシック"/>
-    <w:panose1 w:val="020B0609070205080204"/>
-    <w:charset w:val="80"/>
-    <w:family w:val="modern"/>
-    <w:pitch w:val="fixed"/>
-    <w:sig w:usb0="E00002FF" w:usb1="6AC7FDFB" w:usb2="00000012" w:usb3="00000000" w:csb0="0002009F" w:csb1="00000000"/>
-  </w:font>
-  <w:font w:name="Cambria">
-    <w:panose1 w:val="02040503050406030204"/>
-    <w:charset w:val="00"/>
-    <w:family w:val="roman"/>
-    <w:pitch w:val="variable"/>
-    <w:sig w:usb0="E00002FF" w:usb1="400004FF" w:usb2="00000000" w:usb3="00000000" w:csb0="0000019F" w:csb1="00000000"/>
-  </w:font>
-</w:fonts>
-</file>
-
-<file path=word/glossary/settings.xml><?xml version="1.0" encoding="utf-8"?>
-<w:settings xmlns:mc="http://schemas.openxmlformats.org/markup-compatibility/2006" xmlns:o="urn:schemas-microsoft-com:office:office" xmlns:r="http://schemas.openxmlformats.org/officeDocument/2006/relationships" xmlns:m="http://schemas.openxmlformats.org/officeDocument/2006/math" xmlns:v="urn:schemas-microsoft-com:vml" xmlns:w10="urn:schemas-microsoft-com:office:word" xmlns:w="http://schemas.openxmlformats.org/wordprocessingml/2006/main" xmlns:w14="http://schemas.microsoft.com/office/word/2010/wordml" xmlns:sl="http://schemas.openxmlformats.org/schemaLibrary/2006/main" mc:Ignorable="w14">
-  <w:view w:val="normal"/>
-  <w:defaultTabStop w:val="720"/>
-  <w:characterSpacingControl w:val="doNotCompress"/>
-  <w:compat>
-    <w:useFELayout/>
-    <w:compatSetting w:name="compatibilityMode" w:uri="http://schemas.microsoft.com/office/word" w:val="14"/>
-    <w:compatSetting w:name="overrideTableStyleFontSizeAndJustification" w:uri="http://schemas.microsoft.com/office/word" w:val="1"/>
-    <w:compatSetting w:name="enableOpenTypeFeatures" w:uri="http://schemas.microsoft.com/office/word" w:val="1"/>
-    <w:compatSetting w:name="doNotFlipMirrorIndents" w:uri="http://schemas.microsoft.com/office/word" w:val="1"/>
-  </w:compat>
-  <w:rsids>
-    <w:rsidRoot w:val="002A4D57"/>
-    <w:rsid w:val="002A4D57"/>
-  </w:rsids>
-  <m:mathPr>
-    <m:mathFont m:val="Cambria Math"/>
-    <m:brkBin m:val="before"/>
-    <m:brkBinSub m:val="--"/>
-    <m:smallFrac m:val="0"/>
-    <m:dispDef/>
-    <m:lMargin m:val="0"/>
-    <m:rMargin m:val="0"/>
-    <m:defJc m:val="centerGroup"/>
-    <m:wrapIndent m:val="1440"/>
-    <m:intLim m:val="subSup"/>
-    <m:naryLim m:val="undOvr"/>
-  </m:mathPr>
-  <w:themeFontLang w:val="en-GB"/>
-  <w:clrSchemeMapping w:bg1="light1" w:t1="dark1" w:bg2="light2" w:t2="dark2" w:accent1="accent1" w:accent2="accent2" w:accent3="accent3" w:accent4="accent4" w:accent5="accent5" w:accent6="accent6" w:hyperlink="hyperlink" w:followedHyperlink="followedHyperlink"/>
-  <w:decimalSymbol w:val="."/>
-  <w:listSeparator w:val=","/>
-</w:settings>
-</file>
-
-<file path=word/glossary/styles.xml><?xml version="1.0" encoding="utf-8"?>
-<w:styles xmlns:mc="http://schemas.openxmlformats.org/markup-compatibility/2006" xmlns:r="http://schemas.openxmlformats.org/officeDocument/2006/relationships" xmlns:w="http://schemas.openxmlformats.org/wordprocessingml/2006/main" xmlns:w14="http://schemas.microsoft.com/office/word/2010/wordml" mc:Ignorable="w14">
-  <w:docDefaults>
-    <w:rPrDefault>
-      <w:rPr>
-        <w:rFonts w:asciiTheme="minorHAnsi" w:eastAsiaTheme="minorEastAsia" w:hAnsiTheme="minorHAnsi" w:cstheme="minorBidi"/>
-        <w:sz w:val="22"/>
-        <w:szCs w:val="22"/>
-        <w:lang w:val="en-GB" w:eastAsia="en-GB" w:bidi="ar-SA"/>
-      </w:rPr>
-    </w:rPrDefault>
-    <w:pPrDefault>
-      <w:pPr>
-        <w:spacing w:after="200" w:line="276" w:lineRule="auto"/>
-      </w:pPr>
-    </w:pPrDefault>
-  </w:docDefaults>
-  <w:latentStyles w:defLockedState="0" w:defUIPriority="99" w:defSemiHidden="1" w:defUnhideWhenUsed="1" w:defQFormat="0" w:count="267">
-    <w:lsdException w:name="Normal" w:semiHidden="0" w:uiPriority="0" w:unhideWhenUsed="0" w:qFormat="1"/>
-    <w:lsdException w:name="heading 1" w:semiHidden="0" w:uiPriority="9" w:unhideWhenUsed="0" w:qFormat="1"/>
-    <w:lsdException w:name="heading 2" w:uiPriority="9" w:qFormat="1"/>
-    <w:lsdException w:name="heading 3" w:uiPriority="9" w:qFormat="1"/>
-    <w:lsdException w:name="heading 4" w:uiPriority="9" w:qFormat="1"/>
-    <w:lsdException w:name="heading 5" w:uiPriority="9" w:qFormat="1"/>
-    <w:lsdException w:name="heading 6" w:uiPriority="9" w:qFormat="1"/>
-    <w:lsdException w:name="heading 7" w:uiPriority="9" w:qFormat="1"/>
-    <w:lsdException w:name="heading 8" w:uiPriority="9" w:qFormat="1"/>
-    <w:lsdException w:name="heading 9" w:uiPriority="9" w:qFormat="1"/>
-    <w:lsdException w:name="toc 1" w:uiPriority="39"/>
-    <w:lsdException w:name="toc 2" w:uiPriority="39"/>
-    <w:lsdException w:name="toc 3" w:uiPriority="39"/>
-    <w:lsdException w:name="toc 4" w:uiPriority="39"/>
-    <w:lsdException w:name="toc 5" w:uiPriority="39"/>
-    <w:lsdException w:name="toc 6" w:uiPriority="39"/>
-    <w:lsdException w:name="toc 7" w:uiPriority="39"/>
-    <w:lsdException w:name="toc 8" w:uiPriority="39"/>
-    <w:lsdException w:name="toc 9" w:uiPriority="39"/>
-    <w:lsdException w:name="caption" w:uiPriority="35" w:qFormat="1"/>
-    <w:lsdException w:name="Title" w:semiHidden="0" w:uiPriority="10" w:unhideWhenUsed="0" w:qFormat="1"/>
-    <w:lsdException w:name="Default Paragraph Font" w:uiPriority="1"/>
-    <w:lsdException w:name="Subtitle" w:semiHidden="0" w:uiPriority="11" w:unhideWhenUsed="0" w:qFormat="1"/>
-    <w:lsdException w:name="Strong" w:semiHidden="0" w:uiPriority="22" w:unhideWhenUsed="0" w:qFormat="1"/>
-    <w:lsdException w:name="Emphasis" w:semiHidden="0" w:uiPriority="20" w:unhideWhenUsed="0" w:qFormat="1"/>
-    <w:lsdException w:name="Table Grid" w:semiHidden="0" w:uiPriority="59" w:unhideWhenUsed="0"/>
-    <w:lsdException w:name="Placeholder Text" w:unhideWhenUsed="0"/>
-    <w:lsdException w:name="No Spacing" w:semiHidden="0" w:uiPriority="1" w:unhideWhenUsed="0" w:qFormat="1"/>
-    <w:lsdException w:name="Light Shading" w:semiHidden="0" w:uiPriority="60" w:unhideWhenUsed="0"/>
-    <w:lsdException w:name="Light List" w:semiHidden="0" w:uiPriority="61" w:unhideWhenUsed="0"/>
-    <w:lsdException w:name="Light Grid" w:semiHidden="0" w:uiPriority="62" w:unhideWhenUsed="0"/>
-    <w:lsdException w:name="Medium Shading 1" w:semiHidden="0" w:uiPriority="63" w:unhideWhenUsed="0"/>
-    <w:lsdException w:name="Medium Shading 2" w:semiHidden="0" w:uiPriority="64" w:unhideWhenUsed="0"/>
-    <w:lsdException w:name="Medium List 1" w:semiHidden="0" w:uiPriority="65" w:unhideWhenUsed="0"/>
-    <w:lsdException w:name="Medium List 2" w:semiHidden="0" w:uiPriority="66" w:unhideWhenUsed="0"/>
-    <w:lsdException w:name="Medium Grid 1" w:semiHidden="0" w:uiPriority="67" w:unhideWhenUsed="0"/>
-    <w:lsdException w:name="Medium Grid 2" w:semiHidden="0" w:uiPriority="68" w:unhideWhenUsed="0"/>
-    <w:lsdException w:name="Medium Grid 3" w:semiHidden="0" w:uiPriority="69" w:unhideWhenUsed="0"/>
-    <w:lsdException w:name="Dark List" w:semiHidden="0" w:uiPriority="70" w:unhideWhenUsed="0"/>
-    <w:lsdException w:name="Colorful Shading" w:semiHidden="0" w:uiPriority="71" w:unhideWhenUsed="0"/>
-    <w:lsdException w:name="Colorful List" w:semiHidden="0" w:uiPriority="72" w:unhideWhenUsed="0"/>
-    <w:lsdException w:name="Colorful Grid" w:semiHidden="0" w:uiPriority="73" w:unhideWhenUsed="0"/>
-    <w:lsdException w:name="Light Shading Accent 1" w:semiHidden="0" w:uiPriority="60" w:unhideWhenUsed="0"/>
-    <w:lsdException w:name="Light List Accent 1" w:semiHidden="0" w:uiPriority="61" w:unhideWhenUsed="0"/>
-    <w:lsdException w:name="Light Grid Accent 1" w:semiHidden="0" w:uiPriority="62" w:unhideWhenUsed="0"/>
-    <w:lsdException w:name="Medium Shading 1 Accent 1" w:semiHidden="0" w:uiPriority="63" w:unhideWhenUsed="0"/>
-    <w:lsdException w:name="Medium Shading 2 Accent 1" w:semiHidden="0" w:uiPriority="64" w:unhideWhenUsed="0"/>
-    <w:lsdException w:name="Medium List 1 Accent 1" w:semiHidden="0" w:uiPriority="65" w:unhideWhenUsed="0"/>
-    <w:lsdException w:name="Revision" w:unhideWhenUsed="0"/>
-    <w:lsdException w:name="List Paragraph" w:semiHidden="0" w:uiPriority="34" w:unhideWhenUsed="0" w:qFormat="1"/>
-    <w:lsdException w:name="Quote" w:semiHidden="0" w:uiPriority="29" w:unhideWhenUsed="0" w:qFormat="1"/>
-    <w:lsdException w:name="Intense Quote" w:semiHidden="0" w:uiPriority="30" w:unhideWhenUsed="0" w:qFormat="1"/>
-    <w:lsdException w:name="Medium List 2 Accent 1" w:semiHidden="0" w:uiPriority="66" w:unhideWhenUsed="0"/>
-    <w:lsdException w:name="Medium Grid 1 Accent 1" w:semiHidden="0" w:uiPriority="67" w:unhideWhenUsed="0"/>
-    <w:lsdException w:name="Medium Grid 2 Accent 1" w:semiHidden="0" w:uiPriority="68" w:unhideWhenUsed="0"/>
-    <w:lsdException w:name="Medium Grid 3 Accent 1" w:semiHidden="0" w:uiPriority="69" w:unhideWhenUsed="0"/>
-    <w:lsdException w:name="Dark List Accent 1" w:semiHidden="0" w:uiPriority="70" w:unhideWhenUsed="0"/>
-    <w:lsdException w:name="Colorful Shading Accent 1" w:semiHidden="0" w:uiPriority="71" w:unhideWhenUsed="0"/>
-    <w:lsdException w:name="Colorful List Accent 1" w:semiHidden="0" w:uiPriority="72" w:unhideWhenUsed="0"/>
-    <w:lsdException w:name="Colorful Grid Accent 1" w:semiHidden="0" w:uiPriority="73" w:unhideWhenUsed="0"/>
-    <w:lsdException w:name="Light Shading Accent 2" w:semiHidden="0" w:uiPriority="60" w:unhideWhenUsed="0"/>
-    <w:lsdException w:name="Light List Accent 2" w:semiHidden="0" w:uiPriority="61" w:unhideWhenUsed="0"/>
-    <w:lsdException w:name="Light Grid Accent 2" w:semiHidden="0" w:uiPriority="62" w:unhideWhenUsed="0"/>
-    <w:lsdException w:name="Medium Shading 1 Accent 2" w:semiHidden="0" w:uiPriority="63" w:unhideWhenUsed="0"/>
-    <w:lsdException w:name="Medium Shading 2 Accent 2" w:semiHidden="0" w:uiPriority="64" w:unhideWhenUsed="0"/>
-    <w:lsdException w:name="Medium List 1 Accent 2" w:semiHidden="0" w:uiPriority="65" w:unhideWhenUsed="0"/>
-    <w:lsdException w:name="Medium List 2 Accent 2" w:semiHidden="0" w:uiPriority="66" w:unhideWhenUsed="0"/>
-    <w:lsdException w:name="Medium Grid 1 Accent 2" w:semiHidden="0" w:uiPriority="67" w:unhideWhenUsed="0"/>
-    <w:lsdException w:name="Medium Grid 2 Accent 2" w:semiHidden="0" w:uiPriority="68" w:unhideWhenUsed="0"/>
-    <w:lsdException w:name="Medium Grid 3 Accent 2" w:semiHidden="0" w:uiPriority="69" w:unhideWhenUsed="0"/>
-    <w:lsdException w:name="Dark List Accent 2" w:semiHidden="0" w:uiPriority="70" w:unhideWhenUsed="0"/>
-    <w:lsdException w:name="Colorful Shading Accent 2" w:semiHidden="0" w:uiPriority="71" w:unhideWhenUsed="0"/>
-    <w:lsdException w:name="Colorful List Accent 2" w:semiHidden="0" w:uiPriority="72" w:unhideWhenUsed="0"/>
-    <w:lsdException w:name="Colorful Grid Accent 2" w:semiHidden="0" w:uiPriority="73" w:unhideWhenUsed="0"/>
-    <w:lsdException w:name="Light Shading Accent 3" w:semiHidden="0" w:uiPriority="60" w:unhideWhenUsed="0"/>
-    <w:lsdException w:name="Light List Accent 3" w:semiHidden="0" w:uiPriority="61" w:unhideWhenUsed="0"/>
-    <w:lsdException w:name="Light Grid Accent 3" w:semiHidden="0" w:uiPriority="62" w:unhideWhenUsed="0"/>
-    <w:lsdException w:name="Medium Shading 1 Accent 3" w:semiHidden="0" w:uiPriority="63" w:unhideWhenUsed="0"/>
-    <w:lsdException w:name="Medium Shading 2 Accent 3" w:semiHidden="0" w:uiPriority="64" w:unhideWhenUsed="0"/>
-    <w:lsdException w:name="Medium List 1 Accent 3" w:semiHidden="0" w:uiPriority="65" w:unhideWhenUsed="0"/>
-    <w:lsdException w:name="Medium List 2 Accent 3" w:semiHidden="0" w:uiPriority="66" w:unhideWhenUsed="0"/>
-    <w:lsdException w:name="Medium Grid 1 Accent 3" w:semiHidden="0" w:uiPriority="67" w:unhideWhenUsed="0"/>
-    <w:lsdException w:name="Medium Grid 2 Accent 3" w:semiHidden="0" w:uiPriority="68" w:unhideWhenUsed="0"/>
-    <w:lsdException w:name="Medium Grid 3 Accent 3" w:semiHidden="0" w:uiPriority="69" w:unhideWhenUsed="0"/>
-    <w:lsdException w:name="Dark List Accent 3" w:semiHidden="0" w:uiPriority="70" w:unhideWhenUsed="0"/>
-    <w:lsdException w:name="Colorful Shading Accent 3" w:semiHidden="0" w:uiPriority="71" w:unhideWhenUsed="0"/>
-    <w:lsdException w:name="Colorful List Accent 3" w:semiHidden="0" w:uiPriority="72" w:unhideWhenUsed="0"/>
-    <w:lsdException w:name="Colorful Grid Accent 3" w:semiHidden="0" w:uiPriority="73" w:unhideWhenUsed="0"/>
-    <w:lsdException w:name="Light Shading Accent 4" w:semiHidden="0" w:uiPriority="60" w:unhideWhenUsed="0"/>
-    <w:lsdException w:name="Light List Accent 4" w:semiHidden="0" w:uiPriority="61" w:unhideWhenUsed="0"/>
-    <w:lsdException w:name="Light Grid Accent 4" w:semiHidden="0" w:uiPriority="62" w:unhideWhenUsed="0"/>
-    <w:lsdException w:name="Medium Shading 1 Accent 4" w:semiHidden="0" w:uiPriority="63" w:unhideWhenUsed="0"/>
-    <w:lsdException w:name="Medium Shading 2 Accent 4" w:semiHidden="0" w:uiPriority="64" w:unhideWhenUsed="0"/>
-    <w:lsdException w:name="Medium List 1 Accent 4" w:semiHidden="0" w:uiPriority="65" w:unhideWhenUsed="0"/>
-    <w:lsdException w:name="Medium List 2 Accent 4" w:semiHidden="0" w:uiPriority="66" w:unhideWhenUsed="0"/>
-    <w:lsdException w:name="Medium Grid 1 Accent 4" w:semiHidden="0" w:uiPriority="67" w:unhideWhenUsed="0"/>
-    <w:lsdException w:name="Medium Grid 2 Accent 4" w:semiHidden="0" w:uiPriority="68" w:unhideWhenUsed="0"/>
-    <w:lsdException w:name="Medium Grid 3 Accent 4" w:semiHidden="0" w:uiPriority="69" w:unhideWhenUsed="0"/>
-    <w:lsdException w:name="Dark List Accent 4" w:semiHidden="0" w:uiPriority="70" w:unhideWhenUsed="0"/>
-    <w:lsdException w:name="Colorful Shading Accent 4" w:semiHidden="0" w:uiPriority="71" w:unhideWhenUsed="0"/>
-    <w:lsdException w:name="Colorful List Accent 4" w:semiHidden="0" w:uiPriority="72" w:unhideWhenUsed="0"/>
-    <w:lsdException w:name="Colorful Grid Accent 4" w:semiHidden="0" w:uiPriority="73" w:unhideWhenUsed="0"/>
-    <w:lsdException w:name="Light Shading Accent 5" w:semiHidden="0" w:uiPriority="60" w:unhideWhenUsed="0"/>
-    <w:lsdException w:name="Light List Accent 5" w:semiHidden="0" w:uiPriority="61" w:unhideWhenUsed="0"/>
-    <w:lsdException w:name="Light Grid Accent 5" w:semiHidden="0" w:uiPriority="62" w:unhideWhenUsed="0"/>
-    <w:lsdException w:name="Medium Shading 1 Accent 5" w:semiHidden="0" w:uiPriority="63" w:unhideWhenUsed="0"/>
-    <w:lsdException w:name="Medium Shading 2 Accent 5" w:semiHidden="0" w:uiPriority="64" w:unhideWhenUsed="0"/>
-    <w:lsdException w:name="Medium List 1 Accent 5" w:semiHidden="0" w:uiPriority="65" w:unhideWhenUsed="0"/>
-    <w:lsdException w:name="Medium List 2 Accent 5" w:semiHidden="0" w:uiPriority="66" w:unhideWhenUsed="0"/>
-    <w:lsdException w:name="Medium Grid 1 Accent 5" w:semiHidden="0" w:uiPriority="67" w:unhideWhenUsed="0"/>
-    <w:lsdException w:name="Medium Grid 2 Accent 5" w:semiHidden="0" w:uiPriority="68" w:unhideWhenUsed="0"/>
-    <w:lsdException w:name="Medium Grid 3 Accent 5" w:semiHidden="0" w:uiPriority="69" w:unhideWhenUsed="0"/>
-    <w:lsdException w:name="Dark List Accent 5" w:semiHidden="0" w:uiPriority="70" w:unhideWhenUsed="0"/>
-    <w:lsdException w:name="Colorful Shading Accent 5" w:semiHidden="0" w:uiPriority="71" w:unhideWhenUsed="0"/>
-    <w:lsdException w:name="Colorful List Accent 5" w:semiHidden="0" w:uiPriority="72" w:unhideWhenUsed="0"/>
-    <w:lsdException w:name="Colorful Grid Accent 5" w:semiHidden="0" w:uiPriority="73" w:unhideWhenUsed="0"/>
-    <w:lsdException w:name="Light Shading Accent 6" w:semiHidden="0" w:uiPriority="60" w:unhideWhenUsed="0"/>
-    <w:lsdException w:name="Light List Accent 6" w:semiHidden="0" w:uiPriority="61" w:unhideWhenUsed="0"/>
-    <w:lsdException w:name="Light Grid Accent 6" w:semiHidden="0" w:uiPriority="62" w:unhideWhenUsed="0"/>
-    <w:lsdException w:name="Medium Shading 1 Accent 6" w:semiHidden="0" w:uiPriority="63" w:unhideWhenUsed="0"/>
-    <w:lsdException w:name="Medium Shading 2 Accent 6" w:semiHidden="0" w:uiPriority="64" w:unhideWhenUsed="0"/>
-    <w:lsdException w:name="Medium List 1 Accent 6" w:semiHidden="0" w:uiPriority="65" w:unhideWhenUsed="0"/>
-    <w:lsdException w:name="Medium List 2 Accent 6" w:semiHidden="0" w:uiPriority="66" w:unhideWhenUsed="0"/>
-    <w:lsdException w:name="Medium Grid 1 Accent 6" w:semiHidden="0" w:uiPriority="67" w:unhideWhenUsed="0"/>
-    <w:lsdException w:name="Medium Grid 2 Accent 6" w:semiHidden="0" w:uiPriority="68" w:unhideWhenUsed="0"/>
-    <w:lsdException w:name="Medium Grid 3 Accent 6" w:semiHidden="0" w:uiPriority="69" w:unhideWhenUsed="0"/>
-    <w:lsdException w:name="Dark List Accent 6" w:semiHidden="0" w:uiPriority="70" w:unhideWhenUsed="0"/>
-    <w:lsdException w:name="Colorful Shading Accent 6" w:semiHidden="0" w:uiPriority="71" w:unhideWhenUsed="0"/>
-    <w:lsdException w:name="Colorful List Accent 6" w:semiHidden="0" w:uiPriority="72" w:unhideWhenUsed="0"/>
-    <w:lsdException w:name="Colorful Grid Accent 6" w:semiHidden="0" w:uiPriority="73" w:unhideWhenUsed="0"/>
-    <w:lsdException w:name="Subtle Emphasis" w:semiHidden="0" w:uiPriority="19" w:unhideWhenUsed="0" w:qFormat="1"/>
-    <w:lsdException w:name="Intense Emphasis" w:semiHidden="0" w:uiPriority="21" w:unhideWhenUsed="0" w:qFormat="1"/>
-    <w:lsdException w:name="Subtle Reference" w:semiHidden="0" w:uiPriority="31" w:unhideWhenUsed="0" w:qFormat="1"/>
-    <w:lsdException w:name="Intense Reference" w:semiHidden="0" w:uiPriority="32" w:unhideWhenUsed="0" w:qFormat="1"/>
-    <w:lsdException w:name="Book Title" w:semiHidden="0" w:uiPriority="33" w:unhideWhenUsed="0" w:qFormat="1"/>
-    <w:lsdException w:name="Bibliography" w:uiPriority="37"/>
-    <w:lsdException w:name="TOC Heading" w:uiPriority="39" w:qFormat="1"/>
-  </w:latentStyles>
-  <w:style w:type="paragraph" w:default="1" w:styleId="Normal">
-    <w:name w:val="Normal"/>
-    <w:qFormat/>
-  </w:style>
-  <w:style w:type="character" w:default="1" w:styleId="DefaultParagraphFont">
-    <w:name w:val="Default Paragraph Font"/>
-    <w:uiPriority w:val="1"/>
-    <w:semiHidden/>
-    <w:unhideWhenUsed/>
-  </w:style>
-  <w:style w:type="table" w:default="1" w:styleId="TableNormal">
-    <w:name w:val="Normal Table"/>
-    <w:uiPriority w:val="99"/>
-    <w:semiHidden/>
-    <w:unhideWhenUsed/>
-    <w:tblPr>
-      <w:tblInd w:w="0" w:type="dxa"/>
-      <w:tblCellMar>
-        <w:top w:w="0" w:type="dxa"/>
-        <w:left w:w="108" w:type="dxa"/>
-        <w:bottom w:w="0" w:type="dxa"/>
-        <w:right w:w="108" w:type="dxa"/>
-      </w:tblCellMar>
-    </w:tblPr>
-  </w:style>
-  <w:style w:type="numbering" w:default="1" w:styleId="NoList">
-    <w:name w:val="No List"/>
-    <w:uiPriority w:val="99"/>
-    <w:semiHidden/>
-    <w:unhideWhenUsed/>
-  </w:style>
-  <w:style w:type="character" w:styleId="PlaceholderText">
-    <w:name w:val="Placeholder Text"/>
-    <w:basedOn w:val="DefaultParagraphFont"/>
-    <w:uiPriority w:val="99"/>
-    <w:semiHidden/>
-    <w:rsid w:val="002A4D57"/>
-    <w:rPr>
-      <w:color w:val="808080"/>
-    </w:rPr>
-  </w:style>
-  <w:style w:type="paragraph" w:customStyle="1" w:styleId="4F28220069D34D83900CF8D51F23EBE5">
-    <w:name w:val="4F28220069D34D83900CF8D51F23EBE5"/>
-    <w:rsid w:val="002A4D57"/>
-    <w:rPr>
-      <w:rFonts w:eastAsiaTheme="minorHAnsi"/>
-      <w:lang w:eastAsia="en-US"/>
-    </w:rPr>
-  </w:style>
-</w:styles>
-</file>
-
-<file path=word/glossary/stylesWithEffects.xml><?xml version="1.0" encoding="utf-8"?>
-<w:styles xmlns:wpc="http://schemas.microsoft.com/office/word/2010/wordprocessingCanvas" xmlns:mc="http://schemas.openxmlformats.org/markup-compatibility/2006" xmlns:o="urn:schemas-microsoft-com:office:office" xmlns:r="http://schemas.openxmlformats.org/officeDocument/2006/relationships" xmlns:m="http://schemas.openxmlformats.org/officeDocument/2006/math" xmlns:v="urn:schemas-microsoft-com:vml" xmlns:wp14="http://schemas.microsoft.com/office/word/2010/wordprocessingDrawing" xmlns:wp="http://schemas.openxmlformats.org/drawingml/2006/wordprocessingDrawing" xmlns:w10="urn:schemas-microsoft-com:office:word" xmlns:w="http://schemas.openxmlformats.org/wordprocessingml/2006/main" xmlns:w14="http://schemas.microsoft.com/office/word/2010/wordml" xmlns:wpg="http://schemas.microsoft.com/office/word/2010/wordprocessingGroup" xmlns:wpi="http://schemas.microsoft.com/office/word/2010/wordprocessingInk" xmlns:wne="http://schemas.microsoft.com/office/word/2006/wordml" xmlns:wps="http://schemas.microsoft.com/office/word/2010/wordprocessingShape" mc:Ignorable="w14 wp14">
-  <w:docDefaults>
-    <w:rPrDefault>
-      <w:rPr>
-        <w:rFonts w:asciiTheme="minorHAnsi" w:eastAsiaTheme="minorEastAsia" w:hAnsiTheme="minorHAnsi" w:cstheme="minorBidi"/>
-        <w:sz w:val="22"/>
-        <w:szCs w:val="22"/>
-        <w:lang w:val="en-GB" w:eastAsia="en-GB" w:bidi="ar-SA"/>
-      </w:rPr>
-    </w:rPrDefault>
-    <w:pPrDefault>
-      <w:pPr>
-        <w:spacing w:after="200" w:line="276" w:lineRule="auto"/>
-      </w:pPr>
-    </w:pPrDefault>
-  </w:docDefaults>
-  <w:latentStyles w:defLockedState="0" w:defUIPriority="99" w:defSemiHidden="1" w:defUnhideWhenUsed="1" w:defQFormat="0" w:count="267">
-    <w:lsdException w:name="Normal" w:semiHidden="0" w:uiPriority="0" w:unhideWhenUsed="0" w:qFormat="1"/>
-    <w:lsdException w:name="heading 1" w:semiHidden="0" w:uiPriority="9" w:unhideWhenUsed="0" w:qFormat="1"/>
-    <w:lsdException w:name="heading 2" w:uiPriority="9" w:qFormat="1"/>
-    <w:lsdException w:name="heading 3" w:uiPriority="9" w:qFormat="1"/>
-    <w:lsdException w:name="heading 4" w:uiPriority="9" w:qFormat="1"/>
-    <w:lsdException w:name="heading 5" w:uiPriority="9" w:qFormat="1"/>
-    <w:lsdException w:name="heading 6" w:uiPriority="9" w:qFormat="1"/>
-    <w:lsdException w:name="heading 7" w:uiPriority="9" w:qFormat="1"/>
-    <w:lsdException w:name="heading 8" w:uiPriority="9" w:qFormat="1"/>
-    <w:lsdException w:name="heading 9" w:uiPriority="9" w:qFormat="1"/>
-    <w:lsdException w:name="toc 1" w:uiPriority="39"/>
-    <w:lsdException w:name="toc 2" w:uiPriority="39"/>
-    <w:lsdException w:name="toc 3" w:uiPriority="39"/>
-    <w:lsdException w:name="toc 4" w:uiPriority="39"/>
-    <w:lsdException w:name="toc 5" w:uiPriority="39"/>
-    <w:lsdException w:name="toc 6" w:uiPriority="39"/>
-    <w:lsdException w:name="toc 7" w:uiPriority="39"/>
-    <w:lsdException w:name="toc 8" w:uiPriority="39"/>
-    <w:lsdException w:name="toc 9" w:uiPriority="39"/>
-    <w:lsdException w:name="caption" w:uiPriority="35" w:qFormat="1"/>
-    <w:lsdException w:name="Title" w:semiHidden="0" w:uiPriority="10" w:unhideWhenUsed="0" w:qFormat="1"/>
-    <w:lsdException w:name="Default Paragraph Font" w:uiPriority="1"/>
-    <w:lsdException w:name="Subtitle" w:semiHidden="0" w:uiPriority="11" w:unhideWhenUsed="0" w:qFormat="1"/>
-    <w:lsdException w:name="Strong" w:semiHidden="0" w:uiPriority="22" w:unhideWhenUsed="0" w:qFormat="1"/>
-    <w:lsdException w:name="Emphasis" w:semiHidden="0" w:uiPriority="20" w:unhideWhenUsed="0" w:qFormat="1"/>
-    <w:lsdException w:name="Table Grid" w:semiHidden="0" w:uiPriority="59" w:unhideWhenUsed="0"/>
-    <w:lsdException w:name="Placeholder Text" w:unhideWhenUsed="0"/>
-    <w:lsdException w:name="No Spacing" w:semiHidden="0" w:uiPriority="1" w:unhideWhenUsed="0" w:qFormat="1"/>
-    <w:lsdException w:name="Light Shading" w:semiHidden="0" w:uiPriority="60" w:unhideWhenUsed="0"/>
-    <w:lsdException w:name="Light List" w:semiHidden="0" w:uiPriority="61" w:unhideWhenUsed="0"/>
-    <w:lsdException w:name="Light Grid" w:semiHidden="0" w:uiPriority="62" w:unhideWhenUsed="0"/>
-    <w:lsdException w:name="Medium Shading 1" w:semiHidden="0" w:uiPriority="63" w:unhideWhenUsed="0"/>
-    <w:lsdException w:name="Medium Shading 2" w:semiHidden="0" w:uiPriority="64" w:unhideWhenUsed="0"/>
-    <w:lsdException w:name="Medium List 1" w:semiHidden="0" w:uiPriority="65" w:unhideWhenUsed="0"/>
-    <w:lsdException w:name="Medium List 2" w:semiHidden="0" w:uiPriority="66" w:unhideWhenUsed="0"/>
-    <w:lsdException w:name="Medium Grid 1" w:semiHidden="0" w:uiPriority="67" w:unhideWhenUsed="0"/>
-    <w:lsdException w:name="Medium Grid 2" w:semiHidden="0" w:uiPriority="68" w:unhideWhenUsed="0"/>
-    <w:lsdException w:name="Medium Grid 3" w:semiHidden="0" w:uiPriority="69" w:unhideWhenUsed="0"/>
-    <w:lsdException w:name="Dark List" w:semiHidden="0" w:uiPriority="70" w:unhideWhenUsed="0"/>
-    <w:lsdException w:name="Colorful Shading" w:semiHidden="0" w:uiPriority="71" w:unhideWhenUsed="0"/>
-    <w:lsdException w:name="Colorful List" w:semiHidden="0" w:uiPriority="72" w:unhideWhenUsed="0"/>
-    <w:lsdException w:name="Colorful Grid" w:semiHidden="0" w:uiPriority="73" w:unhideWhenUsed="0"/>
-    <w:lsdException w:name="Light Shading Accent 1" w:semiHidden="0" w:uiPriority="60" w:unhideWhenUsed="0"/>
-    <w:lsdException w:name="Light List Accent 1" w:semiHidden="0" w:uiPriority="61" w:unhideWhenUsed="0"/>
-    <w:lsdException w:name="Light Grid Accent 1" w:semiHidden="0" w:uiPriority="62" w:unhideWhenUsed="0"/>
-    <w:lsdException w:name="Medium Shading 1 Accent 1" w:semiHidden="0" w:uiPriority="63" w:unhideWhenUsed="0"/>
-    <w:lsdException w:name="Medium Shading 2 Accent 1" w:semiHidden="0" w:uiPriority="64" w:unhideWhenUsed="0"/>
-    <w:lsdException w:name="Medium List 1 Accent 1" w:semiHidden="0" w:uiPriority="65" w:unhideWhenUsed="0"/>
-    <w:lsdException w:name="Revision" w:unhideWhenUsed="0"/>
-    <w:lsdException w:name="List Paragraph" w:semiHidden="0" w:uiPriority="34" w:unhideWhenUsed="0" w:qFormat="1"/>
-    <w:lsdException w:name="Quote" w:semiHidden="0" w:uiPriority="29" w:unhideWhenUsed="0" w:qFormat="1"/>
-    <w:lsdException w:name="Intense Quote" w:semiHidden="0" w:uiPriority="30" w:unhideWhenUsed="0" w:qFormat="1"/>
-    <w:lsdException w:name="Medium List 2 Accent 1" w:semiHidden="0" w:uiPriority="66" w:unhideWhenUsed="0"/>
-    <w:lsdException w:name="Medium Grid 1 Accent 1" w:semiHidden="0" w:uiPriority="67" w:unhideWhenUsed="0"/>
-    <w:lsdException w:name="Medium Grid 2 Accent 1" w:semiHidden="0" w:uiPriority="68" w:unhideWhenUsed="0"/>
-    <w:lsdException w:name="Medium Grid 3 Accent 1" w:semiHidden="0" w:uiPriority="69" w:unhideWhenUsed="0"/>
-    <w:lsdException w:name="Dark List Accent 1" w:semiHidden="0" w:uiPriority="70" w:unhideWhenUsed="0"/>
-    <w:lsdException w:name="Colorful Shading Accent 1" w:semiHidden="0" w:uiPriority="71" w:unhideWhenUsed="0"/>
-    <w:lsdException w:name="Colorful List Accent 1" w:semiHidden="0" w:uiPriority="72" w:unhideWhenUsed="0"/>
-    <w:lsdException w:name="Colorful Grid Accent 1" w:semiHidden="0" w:uiPriority="73" w:unhideWhenUsed="0"/>
-    <w:lsdException w:name="Light Shading Accent 2" w:semiHidden="0" w:uiPriority="60" w:unhideWhenUsed="0"/>
-    <w:lsdException w:name="Light List Accent 2" w:semiHidden="0" w:uiPriority="61" w:unhideWhenUsed="0"/>
-    <w:lsdException w:name="Light Grid Accent 2" w:semiHidden="0" w:uiPriority="62" w:unhideWhenUsed="0"/>
-    <w:lsdException w:name="Medium Shading 1 Accent 2" w:semiHidden="0" w:uiPriority="63" w:unhideWhenUsed="0"/>
-    <w:lsdException w:name="Medium Shading 2 Accent 2" w:semiHidden="0" w:uiPriority="64" w:unhideWhenUsed="0"/>
-    <w:lsdException w:name="Medium List 1 Accent 2" w:semiHidden="0" w:uiPriority="65" w:unhideWhenUsed="0"/>
-    <w:lsdException w:name="Medium List 2 Accent 2" w:semiHidden="0" w:uiPriority="66" w:unhideWhenUsed="0"/>
-    <w:lsdException w:name="Medium Grid 1 Accent 2" w:semiHidden="0" w:uiPriority="67" w:unhideWhenUsed="0"/>
-    <w:lsdException w:name="Medium Grid 2 Accent 2" w:semiHidden="0" w:uiPriority="68" w:unhideWhenUsed="0"/>
-    <w:lsdException w:name="Medium Grid 3 Accent 2" w:semiHidden="0" w:uiPriority="69" w:unhideWhenUsed="0"/>
-    <w:lsdException w:name="Dark List Accent 2" w:semiHidden="0" w:uiPriority="70" w:unhideWhenUsed="0"/>
-    <w:lsdException w:name="Colorful Shading Accent 2" w:semiHidden="0" w:uiPriority="71" w:unhideWhenUsed="0"/>
-    <w:lsdException w:name="Colorful List Accent 2" w:semiHidden="0" w:uiPriority="72" w:unhideWhenUsed="0"/>
-    <w:lsdException w:name="Colorful Grid Accent 2" w:semiHidden="0" w:uiPriority="73" w:unhideWhenUsed="0"/>
-    <w:lsdException w:name="Light Shading Accent 3" w:semiHidden="0" w:uiPriority="60" w:unhideWhenUsed="0"/>
-    <w:lsdException w:name="Light List Accent 3" w:semiHidden="0" w:uiPriority="61" w:unhideWhenUsed="0"/>
-    <w:lsdException w:name="Light Grid Accent 3" w:semiHidden="0" w:uiPriority="62" w:unhideWhenUsed="0"/>
-    <w:lsdException w:name="Medium Shading 1 Accent 3" w:semiHidden="0" w:uiPriority="63" w:unhideWhenUsed="0"/>
-    <w:lsdException w:name="Medium Shading 2 Accent 3" w:semiHidden="0" w:uiPriority="64" w:unhideWhenUsed="0"/>
-    <w:lsdException w:name="Medium List 1 Accent 3" w:semiHidden="0" w:uiPriority="65" w:unhideWhenUsed="0"/>
-    <w:lsdException w:name="Medium List 2 Accent 3" w:semiHidden="0" w:uiPriority="66" w:unhideWhenUsed="0"/>
-    <w:lsdException w:name="Medium Grid 1 Accent 3" w:semiHidden="0" w:uiPriority="67" w:unhideWhenUsed="0"/>
-    <w:lsdException w:name="Medium Grid 2 Accent 3" w:semiHidden="0" w:uiPriority="68" w:unhideWhenUsed="0"/>
-    <w:lsdException w:name="Medium Grid 3 Accent 3" w:semiHidden="0" w:uiPriority="69" w:unhideWhenUsed="0"/>
-    <w:lsdException w:name="Dark List Accent 3" w:semiHidden="0" w:uiPriority="70" w:unhideWhenUsed="0"/>
-    <w:lsdException w:name="Colorful Shading Accent 3" w:semiHidden="0" w:uiPriority="71" w:unhideWhenUsed="0"/>
-    <w:lsdException w:name="Colorful List Accent 3" w:semiHidden="0" w:uiPriority="72" w:unhideWhenUsed="0"/>
-    <w:lsdException w:name="Colorful Grid Accent 3" w:semiHidden="0" w:uiPriority="73" w:unhideWhenUsed="0"/>
-    <w:lsdException w:name="Light Shading Accent 4" w:semiHidden="0" w:uiPriority="60" w:unhideWhenUsed="0"/>
-    <w:lsdException w:name="Light List Accent 4" w:semiHidden="0" w:uiPriority="61" w:unhideWhenUsed="0"/>
-    <w:lsdException w:name="Light Grid Accent 4" w:semiHidden="0" w:uiPriority="62" w:unhideWhenUsed="0"/>
-    <w:lsdException w:name="Medium Shading 1 Accent 4" w:semiHidden="0" w:uiPriority="63" w:unhideWhenUsed="0"/>
-    <w:lsdException w:name="Medium Shading 2 Accent 4" w:semiHidden="0" w:uiPriority="64" w:unhideWhenUsed="0"/>
-    <w:lsdException w:name="Medium List 1 Accent 4" w:semiHidden="0" w:uiPriority="65" w:unhideWhenUsed="0"/>
-    <w:lsdException w:name="Medium List 2 Accent 4" w:semiHidden="0" w:uiPriority="66" w:unhideWhenUsed="0"/>
-    <w:lsdException w:name="Medium Grid 1 Accent 4" w:semiHidden="0" w:uiPriority="67" w:unhideWhenUsed="0"/>
-    <w:lsdException w:name="Medium Grid 2 Accent 4" w:semiHidden="0" w:uiPriority="68" w:unhideWhenUsed="0"/>
-    <w:lsdException w:name="Medium Grid 3 Accent 4" w:semiHidden="0" w:uiPriority="69" w:unhideWhenUsed="0"/>
-    <w:lsdException w:name="Dark List Accent 4" w:semiHidden="0" w:uiPriority="70" w:unhideWhenUsed="0"/>
-    <w:lsdException w:name="Colorful Shading Accent 4" w:semiHidden="0" w:uiPriority="71" w:unhideWhenUsed="0"/>
-    <w:lsdException w:name="Colorful List Accent 4" w:semiHidden="0" w:uiPriority="72" w:unhideWhenUsed="0"/>
-    <w:lsdException w:name="Colorful Grid Accent 4" w:semiHidden="0" w:uiPriority="73" w:unhideWhenUsed="0"/>
-    <w:lsdException w:name="Light Shading Accent 5" w:semiHidden="0" w:uiPriority="60" w:unhideWhenUsed="0"/>
-    <w:lsdException w:name="Light List Accent 5" w:semiHidden="0" w:uiPriority="61" w:unhideWhenUsed="0"/>
-    <w:lsdException w:name="Light Grid Accent 5" w:semiHidden="0" w:uiPriority="62" w:unhideWhenUsed="0"/>
-    <w:lsdException w:name="Medium Shading 1 Accent 5" w:semiHidden="0" w:uiPriority="63" w:unhideWhenUsed="0"/>
-    <w:lsdException w:name="Medium Shading 2 Accent 5" w:semiHidden="0" w:uiPriority="64" w:unhideWhenUsed="0"/>
-    <w:lsdException w:name="Medium List 1 Accent 5" w:semiHidden="0" w:uiPriority="65" w:unhideWhenUsed="0"/>
-    <w:lsdException w:name="Medium List 2 Accent 5" w:semiHidden="0" w:uiPriority="66" w:unhideWhenUsed="0"/>
-    <w:lsdException w:name="Medium Grid 1 Accent 5" w:semiHidden="0" w:uiPriority="67" w:unhideWhenUsed="0"/>
-    <w:lsdException w:name="Medium Grid 2 Accent 5" w:semiHidden="0" w:uiPriority="68" w:unhideWhenUsed="0"/>
-    <w:lsdException w:name="Medium Grid 3 Accent 5" w:semiHidden="0" w:uiPriority="69" w:unhideWhenUsed="0"/>
-    <w:lsdException w:name="Dark List Accent 5" w:semiHidden="0" w:uiPriority="70" w:unhideWhenUsed="0"/>
-    <w:lsdException w:name="Colorful Shading Accent 5" w:semiHidden="0" w:uiPriority="71" w:unhideWhenUsed="0"/>
-    <w:lsdException w:name="Colorful List Accent 5" w:semiHidden="0" w:uiPriority="72" w:unhideWhenUsed="0"/>
-    <w:lsdException w:name="Colorful Grid Accent 5" w:semiHidden="0" w:uiPriority="73" w:unhideWhenUsed="0"/>
-    <w:lsdException w:name="Light Shading Accent 6" w:semiHidden="0" w:uiPriority="60" w:unhideWhenUsed="0"/>
-    <w:lsdException w:name="Light List Accent 6" w:semiHidden="0" w:uiPriority="61" w:unhideWhenUsed="0"/>
-    <w:lsdException w:name="Light Grid Accent 6" w:semiHidden="0" w:uiPriority="62" w:unhideWhenUsed="0"/>
-    <w:lsdException w:name="Medium Shading 1 Accent 6" w:semiHidden="0" w:uiPriority="63" w:unhideWhenUsed="0"/>
-    <w:lsdException w:name="Medium Shading 2 Accent 6" w:semiHidden="0" w:uiPriority="64" w:unhideWhenUsed="0"/>
-    <w:lsdException w:name="Medium List 1 Accent 6" w:semiHidden="0" w:uiPriority="65" w:unhideWhenUsed="0"/>
-    <w:lsdException w:name="Medium List 2 Accent 6" w:semiHidden="0" w:uiPriority="66" w:unhideWhenUsed="0"/>
-    <w:lsdException w:name="Medium Grid 1 Accent 6" w:semiHidden="0" w:uiPriority="67" w:unhideWhenUsed="0"/>
-    <w:lsdException w:name="Medium Grid 2 Accent 6" w:semiHidden="0" w:uiPriority="68" w:unhideWhenUsed="0"/>
-    <w:lsdException w:name="Medium Grid 3 Accent 6" w:semiHidden="0" w:uiPriority="69" w:unhideWhenUsed="0"/>
-    <w:lsdException w:name="Dark List Accent 6" w:semiHidden="0" w:uiPriority="70" w:unhideWhenUsed="0"/>
-    <w:lsdException w:name="Colorful Shading Accent 6" w:semiHidden="0" w:uiPriority="71" w:unhideWhenUsed="0"/>
-    <w:lsdException w:name="Colorful List Accent 6" w:semiHidden="0" w:uiPriority="72" w:unhideWhenUsed="0"/>
-    <w:lsdException w:name="Colorful Grid Accent 6" w:semiHidden="0" w:uiPriority="73" w:unhideWhenUsed="0"/>
-    <w:lsdException w:name="Subtle Emphasis" w:semiHidden="0" w:uiPriority="19" w:unhideWhenUsed="0" w:qFormat="1"/>
-    <w:lsdException w:name="Intense Emphasis" w:semiHidden="0" w:uiPriority="21" w:unhideWhenUsed="0" w:qFormat="1"/>
-    <w:lsdException w:name="Subtle Reference" w:semiHidden="0" w:uiPriority="31" w:unhideWhenUsed="0" w:qFormat="1"/>
-    <w:lsdException w:name="Intense Reference" w:semiHidden="0" w:uiPriority="32" w:unhideWhenUsed="0" w:qFormat="1"/>
-    <w:lsdException w:name="Book Title" w:semiHidden="0" w:uiPriority="33" w:unhideWhenUsed="0" w:qFormat="1"/>
-    <w:lsdException w:name="Bibliography" w:uiPriority="37"/>
-    <w:lsdException w:name="TOC Heading" w:uiPriority="39" w:qFormat="1"/>
-  </w:latentStyles>
-  <w:style w:type="paragraph" w:default="1" w:styleId="Normal">
-    <w:name w:val="Normal"/>
-    <w:qFormat/>
-  </w:style>
-  <w:style w:type="character" w:default="1" w:styleId="DefaultParagraphFont">
-    <w:name w:val="Default Paragraph Font"/>
-    <w:uiPriority w:val="1"/>
-    <w:semiHidden/>
-    <w:unhideWhenUsed/>
-  </w:style>
-  <w:style w:type="table" w:default="1" w:styleId="TableNormal">
-    <w:name w:val="Normal Table"/>
-    <w:uiPriority w:val="99"/>
-    <w:semiHidden/>
-    <w:unhideWhenUsed/>
-    <w:tblPr>
-      <w:tblInd w:w="0" w:type="dxa"/>
-      <w:tblCellMar>
-        <w:top w:w="0" w:type="dxa"/>
-        <w:left w:w="108" w:type="dxa"/>
-        <w:bottom w:w="0" w:type="dxa"/>
-        <w:right w:w="108" w:type="dxa"/>
-      </w:tblCellMar>
-    </w:tblPr>
-  </w:style>
-  <w:style w:type="numbering" w:default="1" w:styleId="NoList">
-    <w:name w:val="No List"/>
-    <w:uiPriority w:val="99"/>
-    <w:semiHidden/>
-    <w:unhideWhenUsed/>
-  </w:style>
-  <w:style w:type="character" w:styleId="PlaceholderText">
-    <w:name w:val="Placeholder Text"/>
-    <w:basedOn w:val="DefaultParagraphFont"/>
-    <w:uiPriority w:val="99"/>
-    <w:semiHidden/>
-    <w:rsid w:val="002A4D57"/>
-    <w:rPr>
-      <w:color w:val="808080"/>
-    </w:rPr>
-  </w:style>
-  <w:style w:type="paragraph" w:customStyle="1" w:styleId="4F28220069D34D83900CF8D51F23EBE5">
-    <w:name w:val="4F28220069D34D83900CF8D51F23EBE5"/>
-    <w:rsid w:val="002A4D57"/>
-    <w:rPr>
-      <w:rFonts w:eastAsiaTheme="minorHAnsi"/>
-      <w:lang w:eastAsia="en-US"/>
-    </w:rPr>
-  </w:style>
-</w:styles>
-</file>
-
-<file path=word/glossary/webSettings.xml><?xml version="1.0" encoding="utf-8"?>
-<w:webSettings xmlns:mc="http://schemas.openxmlformats.org/markup-compatibility/2006" xmlns:r="http://schemas.openxmlformats.org/officeDocument/2006/relationships" xmlns:w="http://schemas.openxmlformats.org/wordprocessingml/2006/main" xmlns:w14="http://schemas.microsoft.com/office/word/2010/wordml" mc:Ignorable="w14">
-  <w:optimizeForBrowser/>
-  <w:allowPNG/>
-</w:webSettings>
 </file>
 
 <file path=word/theme/theme1.xml><?xml version="1.0" encoding="utf-8"?>

</xml_diff>